<commit_message>
feat: finish hw3 report and self generate testcsae
</commit_message>
<xml_diff>
--- a/110550126_hw3/HW3/sutudentID_report.docx
+++ b/110550126_hw3/HW3/sutudentID_report.docx
@@ -1,6 +1,6 @@
 
 <file path=word/document.xml><?xml version="1.0" encoding="utf-8"?>
-<w:document xmlns:wpc="http://schemas.microsoft.com/office/word/2010/wordprocessingCanvas" xmlns:mc="http://schemas.openxmlformats.org/markup-compatibility/2006" xmlns:o="urn:schemas-microsoft-com:office:office" xmlns:r="http://schemas.openxmlformats.org/officeDocument/2006/relationships" xmlns:m="http://schemas.openxmlformats.org/officeDocument/2006/math" xmlns:v="urn:schemas-microsoft-com:vml" xmlns:wp14="http://schemas.microsoft.com/office/word/2010/wordprocessingDrawing" xmlns:wp="http://schemas.openxmlformats.org/drawingml/2006/wordprocessingDrawing" xmlns:w10="urn:schemas-microsoft-com:office:word" xmlns:w="http://schemas.openxmlformats.org/wordprocessingml/2006/main" xmlns:w14="http://schemas.microsoft.com/office/word/2010/wordml" xmlns:w15="http://schemas.microsoft.com/office/word/2012/wordml" xmlns:wpg="http://schemas.microsoft.com/office/word/2010/wordprocessingGroup" xmlns:wpi="http://schemas.microsoft.com/office/word/2010/wordprocessingInk" xmlns:wne="http://schemas.microsoft.com/office/word/2006/wordml" xmlns:wps="http://schemas.microsoft.com/office/word/2010/wordprocessingShape" mc:Ignorable="w14 w15 wp14">
+<w:document xmlns:wpc="http://schemas.microsoft.com/office/word/2010/wordprocessingCanvas" xmlns:cx="http://schemas.microsoft.com/office/drawing/2014/chartex" xmlns:cx1="http://schemas.microsoft.com/office/drawing/2015/9/8/chartex" xmlns:cx2="http://schemas.microsoft.com/office/drawing/2015/10/21/chartex" xmlns:cx3="http://schemas.microsoft.com/office/drawing/2016/5/9/chartex" xmlns:cx4="http://schemas.microsoft.com/office/drawing/2016/5/10/chartex" xmlns:cx5="http://schemas.microsoft.com/office/drawing/2016/5/11/chartex" xmlns:cx6="http://schemas.microsoft.com/office/drawing/2016/5/12/chartex" xmlns:cx7="http://schemas.microsoft.com/office/drawing/2016/5/13/chartex" xmlns:cx8="http://schemas.microsoft.com/office/drawing/2016/5/14/chartex" xmlns:mc="http://schemas.openxmlformats.org/markup-compatibility/2006" xmlns:aink="http://schemas.microsoft.com/office/drawing/2016/ink" xmlns:am3d="http://schemas.microsoft.com/office/drawing/2017/model3d" xmlns:o="urn:schemas-microsoft-com:office:office" xmlns:oel="http://schemas.microsoft.com/office/2019/extlst" xmlns:r="http://schemas.openxmlformats.org/officeDocument/2006/relationships" xmlns:m="http://schemas.openxmlformats.org/officeDocument/2006/math" xmlns:v="urn:schemas-microsoft-com:vml" xmlns:wp14="http://schemas.microsoft.com/office/word/2010/wordprocessingDrawing" xmlns:wp="http://schemas.openxmlformats.org/drawingml/2006/wordprocessingDrawing" xmlns:w10="urn:schemas-microsoft-com:office:word" xmlns:w="http://schemas.openxmlformats.org/wordprocessingml/2006/main" xmlns:w14="http://schemas.microsoft.com/office/word/2010/wordml" xmlns:w15="http://schemas.microsoft.com/office/word/2012/wordml" xmlns:w16cex="http://schemas.microsoft.com/office/word/2018/wordml/cex" xmlns:w16cid="http://schemas.microsoft.com/office/word/2016/wordml/cid" xmlns:w16="http://schemas.microsoft.com/office/word/2018/wordml" xmlns:w16du="http://schemas.microsoft.com/office/word/2023/wordml/word16du" xmlns:w16sdtdh="http://schemas.microsoft.com/office/word/2020/wordml/sdtdatahash" xmlns:w16se="http://schemas.microsoft.com/office/word/2015/wordml/symex" xmlns:wpg="http://schemas.microsoft.com/office/word/2010/wordprocessingGroup" xmlns:wpi="http://schemas.microsoft.com/office/word/2010/wordprocessingInk" xmlns:wne="http://schemas.microsoft.com/office/word/2006/wordml" xmlns:wps="http://schemas.microsoft.com/office/word/2010/wordprocessingShape" mc:Ignorable="w14 w15 w16se w16cid w16 w16cex w16sdtdh wp14">
   <w:body>
     <w:p>
       <w:pPr>
@@ -9,7 +9,7 @@
         <w:adjustRightInd w:val="0"/>
         <w:jc w:val="center"/>
         <w:rPr>
-          <w:rFonts w:ascii="Times New Roman" w:eastAsia="標楷體" w:hAnsi="Times New Roman"/>
+          <w:rFonts w:ascii="Times New Roman" w:eastAsia="DFKai-SB" w:hAnsi="Times New Roman"/>
           <w:b/>
           <w:kern w:val="0"/>
           <w:sz w:val="48"/>
@@ -18,7 +18,7 @@
       </w:pPr>
       <w:r>
         <w:rPr>
-          <w:rFonts w:ascii="Times New Roman" w:eastAsia="標楷體" w:hAnsi="Times New Roman" w:hint="eastAsia"/>
+          <w:rFonts w:ascii="Times New Roman" w:eastAsia="DFKai-SB" w:hAnsi="Times New Roman" w:hint="eastAsia"/>
           <w:b/>
           <w:kern w:val="0"/>
           <w:sz w:val="48"/>
@@ -26,11 +26,9 @@
         </w:rPr>
         <w:t xml:space="preserve"> </w:t>
       </w:r>
-      <w:bookmarkStart w:id="0" w:name="_GoBack"/>
-      <w:bookmarkEnd w:id="0"/>
-      <w:r>
-        <w:rPr>
-          <w:rFonts w:ascii="Times New Roman" w:eastAsia="標楷體" w:hAnsi="Times New Roman"/>
+      <w:r>
+        <w:rPr>
+          <w:rFonts w:ascii="Times New Roman" w:eastAsia="DFKai-SB" w:hAnsi="Times New Roman"/>
           <w:b/>
           <w:kern w:val="0"/>
           <w:sz w:val="48"/>
@@ -41,15 +39,50 @@
     </w:p>
     <w:p>
       <w:pPr>
-        <w:rPr>
-          <w:rFonts w:ascii="標楷體" w:eastAsia="標楷體" w:hAnsi="標楷體" w:cs="Aharoni"/>
+        <w:autoSpaceDE w:val="0"/>
+        <w:autoSpaceDN w:val="0"/>
+        <w:adjustRightInd w:val="0"/>
+        <w:jc w:val="center"/>
+        <w:rPr>
+          <w:rFonts w:ascii="Times New Roman" w:eastAsia="DFKai-SB" w:hAnsi="Times New Roman" w:hint="eastAsia"/>
+          <w:b/>
+          <w:kern w:val="0"/>
+          <w:sz w:val="48"/>
+          <w:szCs w:val="52"/>
+        </w:rPr>
+      </w:pPr>
+      <w:r>
+        <w:rPr>
+          <w:rFonts w:ascii="Times New Roman" w:eastAsia="DFKai-SB" w:hAnsi="Times New Roman"/>
+          <w:b/>
+          <w:kern w:val="0"/>
+          <w:sz w:val="48"/>
+          <w:szCs w:val="52"/>
+        </w:rPr>
+        <w:t xml:space="preserve">110550126 </w:t>
+      </w:r>
+      <w:r>
+        <w:rPr>
+          <w:rFonts w:ascii="Times New Roman" w:eastAsia="DFKai-SB" w:hAnsi="Times New Roman" w:hint="eastAsia"/>
+          <w:b/>
+          <w:kern w:val="0"/>
+          <w:sz w:val="48"/>
+          <w:szCs w:val="52"/>
+        </w:rPr>
+        <w:t>曾家祐</w:t>
+      </w:r>
+    </w:p>
+    <w:p>
+      <w:pPr>
+        <w:rPr>
+          <w:rFonts w:ascii="DFKai-SB" w:eastAsia="DFKai-SB" w:hAnsi="DFKai-SB" w:cs="Aharoni"/>
           <w:b/>
           <w:sz w:val="32"/>
         </w:rPr>
       </w:pPr>
       <w:r>
         <w:rPr>
-          <w:rFonts w:ascii="標楷體" w:eastAsia="標楷體" w:hAnsi="標楷體" w:cs="Aharoni" w:hint="eastAsia"/>
+          <w:rFonts w:ascii="DFKai-SB" w:eastAsia="DFKai-SB" w:hAnsi="DFKai-SB" w:cs="Aharoni" w:hint="eastAsia"/>
           <w:b/>
           <w:sz w:val="32"/>
         </w:rPr>
@@ -57,7 +90,7 @@
       </w:r>
       <w:r>
         <w:rPr>
-          <w:rFonts w:ascii="標楷體" w:eastAsia="標楷體" w:hAnsi="標楷體" w:cs="Aharoni" w:hint="eastAsia"/>
+          <w:rFonts w:ascii="DFKai-SB" w:eastAsia="DFKai-SB" w:hAnsi="DFKai-SB" w:cs="Aharoni" w:hint="eastAsia"/>
           <w:b/>
           <w:sz w:val="32"/>
         </w:rPr>
@@ -65,7 +98,7 @@
       </w:r>
       <w:r>
         <w:rPr>
-          <w:rFonts w:ascii="標楷體" w:eastAsia="標楷體" w:hAnsi="標楷體" w:cs="Aharoni" w:hint="eastAsia"/>
+          <w:rFonts w:ascii="DFKai-SB" w:eastAsia="DFKai-SB" w:hAnsi="DFKai-SB" w:cs="Aharoni" w:hint="eastAsia"/>
           <w:b/>
           <w:sz w:val="32"/>
         </w:rPr>
@@ -75,38 +108,89 @@
     <w:p>
       <w:pPr>
         <w:rPr>
-          <w:rFonts w:ascii="標楷體" w:eastAsia="標楷體" w:hAnsi="標楷體" w:cs="Aharoni"/>
-          <w:b/>
-        </w:rPr>
-      </w:pPr>
-    </w:p>
-    <w:p>
-      <w:pPr>
-        <w:rPr>
-          <w:rFonts w:ascii="標楷體" w:eastAsia="標楷體" w:hAnsi="標楷體" w:cs="Aharoni"/>
-          <w:b/>
-        </w:rPr>
-      </w:pPr>
-    </w:p>
-    <w:p>
-      <w:pPr>
-        <w:rPr>
-          <w:rFonts w:ascii="標楷體" w:eastAsia="標楷體" w:hAnsi="標楷體" w:cs="Aharoni"/>
+          <w:rFonts w:ascii="DFKai-SB" w:eastAsia="DFKai-SB" w:hAnsi="DFKai-SB" w:cs="Aharoni"/>
           <w:b/>
           <w:sz w:val="32"/>
         </w:rPr>
       </w:pPr>
       <w:r>
         <w:rPr>
-          <w:rFonts w:ascii="標楷體" w:eastAsia="標楷體" w:hAnsi="標楷體" w:cs="Aharoni" w:hint="eastAsia"/>
+          <w:rFonts w:ascii="DFKai-SB" w:eastAsia="DFKai-SB" w:hAnsi="DFKai-SB" w:cs="Aharoni"/>
           <w:b/>
           <w:sz w:val="32"/>
         </w:rPr>
+        <w:drawing>
+          <wp:inline distT="0" distB="0" distL="0" distR="0" wp14:anchorId="26DF0653" wp14:editId="55025CCB">
+            <wp:extent cx="5274310" cy="3583940"/>
+            <wp:effectExtent l="0" t="0" r="2540" b="0"/>
+            <wp:docPr id="1" name="圖片 1" descr="一張含有 圖表 的圖片&#10;&#10;自動產生的描述"/>
+            <wp:cNvGraphicFramePr>
+              <a:graphicFrameLocks xmlns:a="http://schemas.openxmlformats.org/drawingml/2006/main" noChangeAspect="1"/>
+            </wp:cNvGraphicFramePr>
+            <a:graphic xmlns:a="http://schemas.openxmlformats.org/drawingml/2006/main">
+              <a:graphicData uri="http://schemas.openxmlformats.org/drawingml/2006/picture">
+                <pic:pic xmlns:pic="http://schemas.openxmlformats.org/drawingml/2006/picture">
+                  <pic:nvPicPr>
+                    <pic:cNvPr id="1" name="圖片 1" descr="一張含有 圖表 的圖片&#10;&#10;自動產生的描述"/>
+                    <pic:cNvPicPr/>
+                  </pic:nvPicPr>
+                  <pic:blipFill>
+                    <a:blip r:embed="rId5"/>
+                    <a:stretch>
+                      <a:fillRect/>
+                    </a:stretch>
+                  </pic:blipFill>
+                  <pic:spPr>
+                    <a:xfrm>
+                      <a:off x="0" y="0"/>
+                      <a:ext cx="5274310" cy="3583940"/>
+                    </a:xfrm>
+                    <a:prstGeom prst="rect">
+                      <a:avLst/>
+                    </a:prstGeom>
+                  </pic:spPr>
+                </pic:pic>
+              </a:graphicData>
+            </a:graphic>
+          </wp:inline>
+        </w:drawing>
+      </w:r>
+    </w:p>
+    <w:p>
+      <w:pPr>
+        <w:rPr>
+          <w:rFonts w:ascii="DFKai-SB" w:eastAsia="DFKai-SB" w:hAnsi="DFKai-SB" w:cs="Aharoni"/>
+          <w:b/>
+        </w:rPr>
+      </w:pPr>
+    </w:p>
+    <w:p>
+      <w:pPr>
+        <w:rPr>
+          <w:rFonts w:ascii="DFKai-SB" w:eastAsia="DFKai-SB" w:hAnsi="DFKai-SB" w:cs="Aharoni"/>
+          <w:b/>
+        </w:rPr>
+      </w:pPr>
+    </w:p>
+    <w:p>
+      <w:pPr>
+        <w:rPr>
+          <w:rFonts w:ascii="DFKai-SB" w:eastAsia="DFKai-SB" w:hAnsi="DFKai-SB" w:cs="Aharoni"/>
+          <w:b/>
+          <w:sz w:val="32"/>
+        </w:rPr>
+      </w:pPr>
+      <w:r>
+        <w:rPr>
+          <w:rFonts w:ascii="DFKai-SB" w:eastAsia="DFKai-SB" w:hAnsi="DFKai-SB" w:cs="Aharoni" w:hint="eastAsia"/>
+          <w:b/>
+          <w:sz w:val="32"/>
+        </w:rPr>
         <w:t>Hardware m</w:t>
       </w:r>
       <w:r>
         <w:rPr>
-          <w:rFonts w:ascii="標楷體" w:eastAsia="標楷體" w:hAnsi="標楷體" w:cs="Aharoni" w:hint="eastAsia"/>
+          <w:rFonts w:ascii="DFKai-SB" w:eastAsia="DFKai-SB" w:hAnsi="DFKai-SB" w:cs="Aharoni" w:hint="eastAsia"/>
           <w:b/>
           <w:sz w:val="32"/>
         </w:rPr>
@@ -114,7 +198,7 @@
       </w:r>
       <w:r>
         <w:rPr>
-          <w:rFonts w:ascii="標楷體" w:eastAsia="標楷體" w:hAnsi="標楷體" w:cs="Aharoni" w:hint="eastAsia"/>
+          <w:rFonts w:ascii="DFKai-SB" w:eastAsia="DFKai-SB" w:hAnsi="DFKai-SB" w:cs="Aharoni" w:hint="eastAsia"/>
           <w:b/>
           <w:sz w:val="32"/>
         </w:rPr>
@@ -123,31 +207,497 @@
     </w:p>
     <w:p>
       <w:pPr>
-        <w:rPr>
-          <w:rFonts w:ascii="標楷體" w:eastAsia="標楷體" w:hAnsi="標楷體" w:cs="Aharoni"/>
-          <w:b/>
-        </w:rPr>
-      </w:pPr>
-    </w:p>
-    <w:p>
-      <w:pPr>
-        <w:rPr>
-          <w:rFonts w:ascii="標楷體" w:eastAsia="標楷體" w:hAnsi="標楷體" w:cs="Aharoni"/>
-          <w:b/>
-        </w:rPr>
-      </w:pPr>
-    </w:p>
-    <w:p>
-      <w:pPr>
-        <w:rPr>
-          <w:rFonts w:ascii="標楷體" w:eastAsia="標楷體" w:hAnsi="標楷體" w:cs="Aharoni"/>
+        <w:pStyle w:val="a4"/>
+        <w:numPr>
+          <w:ilvl w:val="0"/>
+          <w:numId w:val="3"/>
+        </w:numPr>
+      </w:pPr>
+      <w:proofErr w:type="spellStart"/>
+      <w:r>
+        <w:t>Adder.v</w:t>
+      </w:r>
+      <w:proofErr w:type="spellEnd"/>
+      <w:r>
+        <w:rPr>
+          <w:rFonts w:hint="eastAsia"/>
+        </w:rPr>
+        <w:t>：</w:t>
+      </w:r>
+      <w:r>
+        <w:rPr>
+          <w:rFonts w:hint="eastAsia"/>
+        </w:rPr>
+        <w:t>實作</w:t>
+      </w:r>
+      <w:r>
+        <w:rPr>
+          <w:rFonts w:hint="eastAsia"/>
+        </w:rPr>
+        <w:t xml:space="preserve"> PC = PC+4</w:t>
+      </w:r>
+    </w:p>
+    <w:p>
+      <w:pPr>
+        <w:pStyle w:val="a4"/>
+        <w:numPr>
+          <w:ilvl w:val="0"/>
+          <w:numId w:val="3"/>
+        </w:numPr>
+        <w:rPr>
+          <w:rFonts w:hint="eastAsia"/>
+        </w:rPr>
+      </w:pPr>
+      <w:proofErr w:type="spellStart"/>
+      <w:r>
+        <w:t>ALU.v</w:t>
+      </w:r>
+      <w:proofErr w:type="spellEnd"/>
+      <w:r>
+        <w:rPr>
+          <w:rFonts w:hint="eastAsia"/>
+        </w:rPr>
+        <w:t>：</w:t>
+      </w:r>
+      <w:r>
+        <w:t xml:space="preserve">from lab 2 </w:t>
+      </w:r>
+      <w:r>
+        <w:rPr>
+          <w:rFonts w:hint="eastAsia"/>
+        </w:rPr>
+        <w:t>依照指令進行運算</w:t>
+      </w:r>
+    </w:p>
+    <w:p>
+      <w:pPr>
+        <w:pStyle w:val="a4"/>
+        <w:numPr>
+          <w:ilvl w:val="0"/>
+          <w:numId w:val="3"/>
+        </w:numPr>
+        <w:rPr>
+          <w:rFonts w:hint="eastAsia"/>
+        </w:rPr>
+      </w:pPr>
+      <w:proofErr w:type="spellStart"/>
+      <w:r>
+        <w:t>ALU_Ctrl.v</w:t>
+      </w:r>
+      <w:proofErr w:type="spellEnd"/>
+      <w:r>
+        <w:rPr>
+          <w:rFonts w:hint="eastAsia"/>
+        </w:rPr>
+        <w:t>：根據</w:t>
+      </w:r>
+      <w:r>
+        <w:t xml:space="preserve">function code </w:t>
+      </w:r>
+      <w:r>
+        <w:rPr>
+          <w:rFonts w:hint="eastAsia"/>
+        </w:rPr>
+        <w:t>和</w:t>
+      </w:r>
+      <w:r>
+        <w:rPr>
+          <w:rFonts w:hint="eastAsia"/>
+        </w:rPr>
+        <w:t xml:space="preserve"> ALUOP</w:t>
+      </w:r>
+      <w:r>
+        <w:t xml:space="preserve"> code </w:t>
+      </w:r>
+      <w:r>
+        <w:rPr>
+          <w:rFonts w:hint="eastAsia"/>
+        </w:rPr>
+        <w:t>輸出</w:t>
+      </w:r>
+      <w:r>
+        <w:rPr>
+          <w:rFonts w:hint="eastAsia"/>
+        </w:rPr>
+        <w:t xml:space="preserve"> </w:t>
+      </w:r>
+      <w:proofErr w:type="spellStart"/>
+      <w:r>
+        <w:rPr>
+          <w:rFonts w:hint="eastAsia"/>
+        </w:rPr>
+        <w:t>ALU_o</w:t>
+      </w:r>
+      <w:r>
+        <w:t>peration</w:t>
+      </w:r>
+      <w:proofErr w:type="spellEnd"/>
+      <w:r>
+        <w:t xml:space="preserve"> (</w:t>
+      </w:r>
+      <w:proofErr w:type="spellStart"/>
+      <w:r>
+        <w:t>leftright</w:t>
+      </w:r>
+      <w:proofErr w:type="spellEnd"/>
+      <w:r>
+        <w:t>)</w:t>
+      </w:r>
+    </w:p>
+    <w:p>
+      <w:pPr>
+        <w:pStyle w:val="a4"/>
+        <w:numPr>
+          <w:ilvl w:val="0"/>
+          <w:numId w:val="3"/>
+        </w:numPr>
+      </w:pPr>
+      <w:proofErr w:type="spellStart"/>
+      <w:r>
+        <w:t>Decoder.v</w:t>
+      </w:r>
+      <w:proofErr w:type="spellEnd"/>
+      <w:r>
+        <w:rPr>
+          <w:rFonts w:hint="eastAsia"/>
+        </w:rPr>
+        <w:t>：根據</w:t>
+      </w:r>
+      <w:proofErr w:type="spellStart"/>
+      <w:proofErr w:type="gramStart"/>
+      <w:r>
+        <w:t>instructio</w:t>
+      </w:r>
+      <w:proofErr w:type="spellEnd"/>
+      <w:r>
+        <w:t>[</w:t>
+      </w:r>
+      <w:proofErr w:type="gramEnd"/>
+      <w:r>
+        <w:t>31:26]</w:t>
+      </w:r>
+      <w:r>
+        <w:rPr>
+          <w:rFonts w:hint="eastAsia"/>
+        </w:rPr>
+        <w:t>輸出</w:t>
+      </w:r>
+      <w:proofErr w:type="spellStart"/>
+      <w:r>
+        <w:rPr>
+          <w:rFonts w:hint="eastAsia"/>
+        </w:rPr>
+        <w:t>R</w:t>
+      </w:r>
+      <w:r>
+        <w:t>egDst,RegWrite,ALUOP,ALUSrc</w:t>
+      </w:r>
+      <w:proofErr w:type="spellEnd"/>
+    </w:p>
+    <w:p>
+      <w:pPr>
+        <w:pStyle w:val="a4"/>
+        <w:numPr>
+          <w:ilvl w:val="0"/>
+          <w:numId w:val="3"/>
+        </w:numPr>
+      </w:pPr>
+      <w:proofErr w:type="spellStart"/>
+      <w:r>
+        <w:t>Instr_Memory.v</w:t>
+      </w:r>
+      <w:proofErr w:type="spellEnd"/>
+      <w:r>
+        <w:rPr>
+          <w:rFonts w:hint="eastAsia"/>
+        </w:rPr>
+        <w:t>：讀取指令</w:t>
+      </w:r>
+    </w:p>
+    <w:p>
+      <w:pPr>
+        <w:pStyle w:val="a4"/>
+        <w:numPr>
+          <w:ilvl w:val="0"/>
+          <w:numId w:val="3"/>
+        </w:numPr>
+        <w:rPr>
+          <w:rFonts w:hint="eastAsia"/>
+        </w:rPr>
+      </w:pPr>
+      <w:r>
+        <w:t>Mux2to1.v</w:t>
+      </w:r>
+      <w:r>
+        <w:rPr>
+          <w:rFonts w:hint="eastAsia"/>
+        </w:rPr>
+        <w:t>：依照輸入的訊號選擇輸出</w:t>
+      </w:r>
+    </w:p>
+    <w:p>
+      <w:pPr>
+        <w:pStyle w:val="a4"/>
+        <w:numPr>
+          <w:ilvl w:val="0"/>
+          <w:numId w:val="3"/>
+        </w:numPr>
+      </w:pPr>
+      <w:r>
+        <w:t>Mux3to1.v</w:t>
+      </w:r>
+      <w:r>
+        <w:rPr>
+          <w:rFonts w:hint="eastAsia"/>
+        </w:rPr>
+        <w:t>：</w:t>
+      </w:r>
+      <w:r>
+        <w:rPr>
+          <w:rFonts w:hint="eastAsia"/>
+        </w:rPr>
+        <w:t>依照輸入的訊號選擇輸出</w:t>
+      </w:r>
+    </w:p>
+    <w:p>
+      <w:pPr>
+        <w:pStyle w:val="a4"/>
+        <w:numPr>
+          <w:ilvl w:val="0"/>
+          <w:numId w:val="3"/>
+        </w:numPr>
+      </w:pPr>
+      <w:proofErr w:type="spellStart"/>
+      <w:r>
+        <w:t>Program_Counter.v</w:t>
+      </w:r>
+      <w:proofErr w:type="spellEnd"/>
+      <w:r>
+        <w:rPr>
+          <w:rFonts w:hint="eastAsia"/>
+        </w:rPr>
+        <w:t>：控制進入下一指令的時間</w:t>
+      </w:r>
+    </w:p>
+    <w:p>
+      <w:pPr>
+        <w:pStyle w:val="a4"/>
+        <w:numPr>
+          <w:ilvl w:val="0"/>
+          <w:numId w:val="3"/>
+        </w:numPr>
+        <w:rPr>
+          <w:rFonts w:hint="eastAsia"/>
+        </w:rPr>
+      </w:pPr>
+      <w:proofErr w:type="spellStart"/>
+      <w:r>
+        <w:t>Reg_File.v</w:t>
+      </w:r>
+      <w:proofErr w:type="spellEnd"/>
+      <w:r>
+        <w:rPr>
+          <w:rFonts w:hint="eastAsia"/>
+        </w:rPr>
+        <w:t>：對</w:t>
+      </w:r>
+      <w:r>
+        <w:rPr>
+          <w:rFonts w:hint="eastAsia"/>
+        </w:rPr>
+        <w:t xml:space="preserve">register </w:t>
+      </w:r>
+      <w:r>
+        <w:rPr>
+          <w:rFonts w:hint="eastAsia"/>
+        </w:rPr>
+        <w:t>的輸入輸出</w:t>
+      </w:r>
+    </w:p>
+    <w:p>
+      <w:pPr>
+        <w:pStyle w:val="a4"/>
+        <w:numPr>
+          <w:ilvl w:val="0"/>
+          <w:numId w:val="3"/>
+        </w:numPr>
+        <w:rPr>
+          <w:rFonts w:hint="eastAsia"/>
+        </w:rPr>
+      </w:pPr>
+      <w:proofErr w:type="spellStart"/>
+      <w:r>
+        <w:t>Shifter.v</w:t>
+      </w:r>
+      <w:proofErr w:type="spellEnd"/>
+      <w:r>
+        <w:rPr>
+          <w:rFonts w:hint="eastAsia"/>
+        </w:rPr>
+        <w:t>：運算</w:t>
+      </w:r>
+      <w:proofErr w:type="spellStart"/>
+      <w:r>
+        <w:rPr>
+          <w:rFonts w:hint="eastAsia"/>
+        </w:rPr>
+        <w:t>s</w:t>
+      </w:r>
+      <w:r>
+        <w:t>rl</w:t>
+      </w:r>
+      <w:proofErr w:type="spellEnd"/>
+      <w:r>
+        <w:t xml:space="preserve"> </w:t>
+      </w:r>
+      <w:proofErr w:type="spellStart"/>
+      <w:r>
+        <w:rPr>
+          <w:rFonts w:hint="eastAsia"/>
+        </w:rPr>
+        <w:t>s</w:t>
+      </w:r>
+      <w:r>
+        <w:t>ll</w:t>
+      </w:r>
+      <w:proofErr w:type="spellEnd"/>
+    </w:p>
+    <w:p>
+      <w:pPr>
+        <w:pStyle w:val="a4"/>
+        <w:numPr>
+          <w:ilvl w:val="0"/>
+          <w:numId w:val="3"/>
+        </w:numPr>
+      </w:pPr>
+      <w:proofErr w:type="spellStart"/>
+      <w:r>
+        <w:t>Sign_Extend.v</w:t>
+      </w:r>
+      <w:proofErr w:type="spellEnd"/>
+      <w:r>
+        <w:rPr>
+          <w:rFonts w:hint="eastAsia"/>
+        </w:rPr>
+        <w:t>：</w:t>
+      </w:r>
+      <w:proofErr w:type="gramStart"/>
+      <w:r>
+        <w:rPr>
+          <w:rFonts w:hint="eastAsia"/>
+        </w:rPr>
+        <w:t>將</w:t>
+      </w:r>
+      <w:r>
+        <w:rPr>
+          <w:rFonts w:hint="eastAsia"/>
+        </w:rPr>
+        <w:t>16bits</w:t>
+      </w:r>
+      <w:r>
+        <w:rPr>
+          <w:rFonts w:hint="eastAsia"/>
+        </w:rPr>
+        <w:t>變成</w:t>
+      </w:r>
+      <w:r>
+        <w:rPr>
+          <w:rFonts w:hint="eastAsia"/>
+        </w:rPr>
+        <w:t>32bit</w:t>
+      </w:r>
+      <w:proofErr w:type="gramEnd"/>
+    </w:p>
+    <w:p>
+      <w:pPr>
+        <w:pStyle w:val="a4"/>
+        <w:numPr>
+          <w:ilvl w:val="0"/>
+          <w:numId w:val="3"/>
+        </w:numPr>
+      </w:pPr>
+      <w:proofErr w:type="spellStart"/>
+      <w:r>
+        <w:lastRenderedPageBreak/>
+        <w:t>Zero_Filled.v</w:t>
+      </w:r>
+      <w:proofErr w:type="spellEnd"/>
+      <w:r>
+        <w:rPr>
+          <w:rFonts w:hint="eastAsia"/>
+        </w:rPr>
+        <w:t>：</w:t>
+      </w:r>
+      <w:proofErr w:type="gramStart"/>
+      <w:r>
+        <w:rPr>
+          <w:rFonts w:hint="eastAsia"/>
+        </w:rPr>
+        <w:t>將</w:t>
+      </w:r>
+      <w:r>
+        <w:rPr>
+          <w:rFonts w:hint="eastAsia"/>
+        </w:rPr>
+        <w:t>16bits</w:t>
+      </w:r>
+      <w:r>
+        <w:rPr>
+          <w:rFonts w:hint="eastAsia"/>
+        </w:rPr>
+        <w:t>變成</w:t>
+      </w:r>
+      <w:r>
+        <w:rPr>
+          <w:rFonts w:hint="eastAsia"/>
+        </w:rPr>
+        <w:t>32bit</w:t>
+      </w:r>
+      <w:proofErr w:type="gramEnd"/>
+    </w:p>
+    <w:p>
+      <w:pPr>
+        <w:pStyle w:val="a4"/>
+        <w:numPr>
+          <w:ilvl w:val="0"/>
+          <w:numId w:val="3"/>
+        </w:numPr>
+      </w:pPr>
+      <w:proofErr w:type="spellStart"/>
+      <w:r>
+        <w:t>Simple_Single_CPU.v</w:t>
+      </w:r>
+      <w:proofErr w:type="spellEnd"/>
+      <w:r>
+        <w:rPr>
+          <w:rFonts w:hint="eastAsia"/>
+        </w:rPr>
+        <w:t>：將前面的所有串接起來</w:t>
+      </w:r>
+    </w:p>
+    <w:p>
+      <w:pPr>
+        <w:tabs>
+          <w:tab w:val="left" w:pos="2520"/>
+        </w:tabs>
+        <w:ind w:firstLine="2520"/>
+        <w:rPr>
+          <w:rFonts w:ascii="DFKai-SB" w:eastAsia="DFKai-SB" w:hAnsi="DFKai-SB" w:cs="Aharoni"/>
+          <w:b/>
+        </w:rPr>
+      </w:pPr>
+    </w:p>
+    <w:p>
+      <w:pPr>
+        <w:rPr>
+          <w:rFonts w:ascii="DFKai-SB" w:eastAsia="DFKai-SB" w:hAnsi="DFKai-SB" w:cs="Aharoni"/>
           <w:b/>
           <w:sz w:val="32"/>
         </w:rPr>
       </w:pPr>
       <w:r>
         <w:rPr>
-          <w:rFonts w:ascii="標楷體" w:eastAsia="標楷體" w:hAnsi="標楷體" w:cs="Aharoni" w:hint="eastAsia"/>
+          <w:rFonts w:ascii="DFKai-SB" w:eastAsia="DFKai-SB" w:hAnsi="DFKai-SB" w:cs="Aharoni" w:hint="eastAsia"/>
           <w:b/>
           <w:sz w:val="32"/>
         </w:rPr>
@@ -155,7 +705,7 @@
       </w:r>
       <w:r>
         <w:rPr>
-          <w:rFonts w:ascii="標楷體" w:eastAsia="標楷體" w:hAnsi="標楷體" w:cs="Aharoni" w:hint="eastAsia"/>
+          <w:rFonts w:ascii="DFKai-SB" w:eastAsia="DFKai-SB" w:hAnsi="DFKai-SB" w:cs="Aharoni" w:hint="eastAsia"/>
           <w:b/>
           <w:sz w:val="32"/>
         </w:rPr>
@@ -164,31 +714,672 @@
     </w:p>
     <w:p>
       <w:pPr>
-        <w:rPr>
-          <w:rFonts w:ascii="標楷體" w:eastAsia="標楷體" w:hAnsi="標楷體" w:cs="Aharoni"/>
-          <w:b/>
-        </w:rPr>
-      </w:pPr>
-    </w:p>
-    <w:p>
-      <w:pPr>
-        <w:rPr>
-          <w:rFonts w:ascii="標楷體" w:eastAsia="標楷體" w:hAnsi="標楷體" w:cs="Aharoni"/>
-          <w:b/>
-        </w:rPr>
-      </w:pPr>
-    </w:p>
-    <w:p>
-      <w:pPr>
-        <w:rPr>
-          <w:rFonts w:ascii="標楷體" w:eastAsia="標楷體" w:hAnsi="標楷體" w:cs="Aharoni"/>
+        <w:pStyle w:val="a4"/>
+        <w:numPr>
+          <w:ilvl w:val="0"/>
+          <w:numId w:val="4"/>
+        </w:numPr>
+        <w:rPr>
+          <w:rFonts w:hint="eastAsia"/>
+        </w:rPr>
+      </w:pPr>
+      <w:proofErr w:type="spellStart"/>
+      <w:r>
+        <w:t>Adder.v</w:t>
+      </w:r>
+      <w:proofErr w:type="spellEnd"/>
+      <w:r>
+        <w:rPr>
+          <w:rFonts w:hint="eastAsia"/>
+        </w:rPr>
+        <w:t>：</w:t>
+      </w:r>
+      <w:r>
+        <w:rPr>
+          <w:rFonts w:hint="eastAsia"/>
+        </w:rPr>
+        <w:t>單純相加兩個輸入</w:t>
+      </w:r>
+    </w:p>
+    <w:p>
+      <w:pPr>
+        <w:pStyle w:val="a4"/>
+        <w:numPr>
+          <w:ilvl w:val="0"/>
+          <w:numId w:val="4"/>
+        </w:numPr>
+      </w:pPr>
+      <w:proofErr w:type="spellStart"/>
+      <w:r>
+        <w:t>ALU_Ctrl.v</w:t>
+      </w:r>
+      <w:proofErr w:type="spellEnd"/>
+      <w:r>
+        <w:rPr>
+          <w:rFonts w:hint="eastAsia"/>
+        </w:rPr>
+        <w:t>：</w:t>
+      </w:r>
+      <w:r>
+        <w:rPr>
+          <w:rFonts w:hint="eastAsia"/>
+        </w:rPr>
+        <w:t>先檢查是不是</w:t>
+      </w:r>
+      <w:r>
+        <w:rPr>
+          <w:rFonts w:hint="eastAsia"/>
+        </w:rPr>
+        <w:t xml:space="preserve"> </w:t>
+      </w:r>
+      <w:proofErr w:type="spellStart"/>
+      <w:r>
+        <w:rPr>
+          <w:rFonts w:hint="eastAsia"/>
+        </w:rPr>
+        <w:t>a</w:t>
+      </w:r>
+      <w:r>
+        <w:t>ddi</w:t>
+      </w:r>
+      <w:proofErr w:type="spellEnd"/>
+      <w:proofErr w:type="gramStart"/>
+      <w:r>
+        <w:rPr>
+          <w:rFonts w:hint="eastAsia"/>
+        </w:rPr>
+        <w:t>指令</w:t>
+      </w:r>
+      <w:r>
+        <w:rPr>
+          <w:rFonts w:hint="eastAsia"/>
+        </w:rPr>
+        <w:t>(</w:t>
+      </w:r>
+      <w:proofErr w:type="gramEnd"/>
+      <w:r>
+        <w:rPr>
+          <w:rFonts w:hint="eastAsia"/>
+        </w:rPr>
+        <w:t>ALUOP_I = 0</w:t>
+      </w:r>
+      <w:r>
+        <w:t>00</w:t>
+      </w:r>
+      <w:r>
+        <w:rPr>
+          <w:rFonts w:hint="eastAsia"/>
+        </w:rPr>
+        <w:t>)</w:t>
+      </w:r>
+    </w:p>
+    <w:p>
+      <w:pPr>
+        <w:pStyle w:val="a4"/>
+        <w:numPr>
+          <w:ilvl w:val="2"/>
+          <w:numId w:val="4"/>
+        </w:numPr>
+      </w:pPr>
+      <w:r>
+        <w:rPr>
+          <w:rFonts w:hint="eastAsia"/>
+        </w:rPr>
+        <w:t>如果不是再依照</w:t>
+      </w:r>
+      <w:r>
+        <w:rPr>
+          <w:rFonts w:hint="eastAsia"/>
+        </w:rPr>
+        <w:t>f</w:t>
+      </w:r>
+      <w:r>
+        <w:t xml:space="preserve">unction </w:t>
+      </w:r>
+      <w:r>
+        <w:rPr>
+          <w:rFonts w:hint="eastAsia"/>
+        </w:rPr>
+        <w:t>c</w:t>
+      </w:r>
+      <w:r>
+        <w:t>ode</w:t>
+      </w:r>
+      <w:r>
+        <w:t xml:space="preserve"> </w:t>
+      </w:r>
+      <w:r>
+        <w:rPr>
+          <w:rFonts w:hint="eastAsia"/>
+        </w:rPr>
+        <w:t>來輸出</w:t>
+      </w:r>
+      <w:proofErr w:type="spellStart"/>
+      <w:r>
+        <w:rPr>
+          <w:rFonts w:hint="eastAsia"/>
+        </w:rPr>
+        <w:t>ALU_o</w:t>
+      </w:r>
+      <w:r>
+        <w:t>peration</w:t>
+      </w:r>
+      <w:proofErr w:type="spellEnd"/>
+      <w:r>
+        <w:t xml:space="preserve"> (</w:t>
+      </w:r>
+      <w:proofErr w:type="spellStart"/>
+      <w:r>
+        <w:t>leftright</w:t>
+      </w:r>
+      <w:proofErr w:type="spellEnd"/>
+      <w:r>
+        <w:t>)</w:t>
+      </w:r>
+      <w:r>
+        <w:rPr>
+          <w:rFonts w:hint="eastAsia"/>
+        </w:rPr>
+        <w:t>和</w:t>
+      </w:r>
+      <w:proofErr w:type="spellStart"/>
+      <w:r>
+        <w:rPr>
+          <w:rFonts w:hint="eastAsia"/>
+        </w:rPr>
+        <w:t>FURs</w:t>
+      </w:r>
+      <w:r>
+        <w:t>lt</w:t>
+      </w:r>
+      <w:proofErr w:type="spellEnd"/>
+    </w:p>
+    <w:p>
+      <w:pPr>
+        <w:pStyle w:val="a4"/>
+        <w:numPr>
+          <w:ilvl w:val="0"/>
+          <w:numId w:val="4"/>
+        </w:numPr>
+      </w:pPr>
+      <w:proofErr w:type="spellStart"/>
+      <w:r>
+        <w:t>Decoder.v</w:t>
+      </w:r>
+      <w:proofErr w:type="spellEnd"/>
+      <w:r>
+        <w:rPr>
+          <w:rFonts w:hint="eastAsia"/>
+        </w:rPr>
+        <w:t>：</w:t>
+      </w:r>
+      <w:r>
+        <w:rPr>
+          <w:rFonts w:hint="eastAsia"/>
+        </w:rPr>
+        <w:t>根據</w:t>
+      </w:r>
+      <w:proofErr w:type="spellStart"/>
+      <w:proofErr w:type="gramStart"/>
+      <w:r>
+        <w:t>instructio</w:t>
+      </w:r>
+      <w:proofErr w:type="spellEnd"/>
+      <w:r>
+        <w:t>[</w:t>
+      </w:r>
+      <w:proofErr w:type="gramEnd"/>
+      <w:r>
+        <w:t>31:26]</w:t>
+      </w:r>
+      <w:r>
+        <w:rPr>
+          <w:rFonts w:hint="eastAsia"/>
+        </w:rPr>
+        <w:t>輸出</w:t>
+      </w:r>
+      <w:proofErr w:type="spellStart"/>
+      <w:r>
+        <w:rPr>
+          <w:rFonts w:hint="eastAsia"/>
+        </w:rPr>
+        <w:t>R</w:t>
+      </w:r>
+      <w:r>
+        <w:t>egDst,RegWrite,ALUOP,ALUSrc</w:t>
+      </w:r>
+      <w:proofErr w:type="spellEnd"/>
+    </w:p>
+    <w:p>
+      <w:pPr>
+        <w:pStyle w:val="a4"/>
+        <w:numPr>
+          <w:ilvl w:val="2"/>
+          <w:numId w:val="4"/>
+        </w:numPr>
+      </w:pPr>
+      <w:r>
+        <w:t>(</w:t>
+      </w:r>
+      <w:r>
+        <w:rPr>
+          <w:rFonts w:hint="eastAsia"/>
+        </w:rPr>
+        <w:t>此</w:t>
+      </w:r>
+      <w:r>
+        <w:rPr>
+          <w:rFonts w:hint="eastAsia"/>
+        </w:rPr>
+        <w:t>lab</w:t>
+      </w:r>
+      <w:r>
+        <w:rPr>
+          <w:rFonts w:hint="eastAsia"/>
+        </w:rPr>
+        <w:t>只區分</w:t>
+      </w:r>
+      <w:r>
+        <w:rPr>
+          <w:rFonts w:hint="eastAsia"/>
+        </w:rPr>
+        <w:t xml:space="preserve"> R format </w:t>
+      </w:r>
+      <w:r>
+        <w:rPr>
+          <w:rFonts w:hint="eastAsia"/>
+        </w:rPr>
+        <w:t>和</w:t>
+      </w:r>
+      <w:r>
+        <w:rPr>
+          <w:rFonts w:hint="eastAsia"/>
+        </w:rPr>
+        <w:t>ADDI</w:t>
+      </w:r>
+      <w:r>
+        <w:rPr>
+          <w:rFonts w:hint="eastAsia"/>
+        </w:rPr>
+        <w:t>指令</w:t>
+      </w:r>
+      <w:r>
+        <w:t>)</w:t>
+      </w:r>
+    </w:p>
+    <w:p>
+      <w:pPr>
+        <w:pStyle w:val="a4"/>
+        <w:numPr>
+          <w:ilvl w:val="0"/>
+          <w:numId w:val="4"/>
+        </w:numPr>
+      </w:pPr>
+      <w:proofErr w:type="spellStart"/>
+      <w:r>
+        <w:t>Instr_Memory.v</w:t>
+      </w:r>
+      <w:proofErr w:type="spellEnd"/>
+      <w:r>
+        <w:rPr>
+          <w:rFonts w:hint="eastAsia"/>
+        </w:rPr>
+        <w:t>：</w:t>
+      </w:r>
+      <w:r>
+        <w:rPr>
+          <w:rFonts w:hint="eastAsia"/>
+        </w:rPr>
+        <w:t>f</w:t>
+      </w:r>
+      <w:r>
+        <w:t>rom TA</w:t>
+      </w:r>
+    </w:p>
+    <w:p>
+      <w:pPr>
+        <w:pStyle w:val="a4"/>
+        <w:numPr>
+          <w:ilvl w:val="0"/>
+          <w:numId w:val="4"/>
+        </w:numPr>
+        <w:rPr>
+          <w:rFonts w:hint="eastAsia"/>
+        </w:rPr>
+      </w:pPr>
+      <w:r>
+        <w:t>Mux2to1.v</w:t>
+      </w:r>
+      <w:r>
+        <w:rPr>
+          <w:rFonts w:hint="eastAsia"/>
+        </w:rPr>
+        <w:t>：依照輸入的訊號選擇輸出</w:t>
+      </w:r>
+    </w:p>
+    <w:p>
+      <w:pPr>
+        <w:pStyle w:val="a4"/>
+        <w:numPr>
+          <w:ilvl w:val="0"/>
+          <w:numId w:val="4"/>
+        </w:numPr>
+      </w:pPr>
+      <w:r>
+        <w:t>Mux3to1.v</w:t>
+      </w:r>
+      <w:r>
+        <w:rPr>
+          <w:rFonts w:hint="eastAsia"/>
+        </w:rPr>
+        <w:t>：依照輸入的訊號選擇輸出</w:t>
+      </w:r>
+    </w:p>
+    <w:p>
+      <w:pPr>
+        <w:pStyle w:val="a4"/>
+        <w:numPr>
+          <w:ilvl w:val="0"/>
+          <w:numId w:val="4"/>
+        </w:numPr>
+      </w:pPr>
+      <w:proofErr w:type="spellStart"/>
+      <w:r>
+        <w:t>Program_Counter.v</w:t>
+      </w:r>
+      <w:proofErr w:type="spellEnd"/>
+      <w:r>
+        <w:rPr>
+          <w:rFonts w:hint="eastAsia"/>
+        </w:rPr>
+        <w:t>：</w:t>
+      </w:r>
+      <w:r>
+        <w:rPr>
+          <w:rFonts w:hint="eastAsia"/>
+        </w:rPr>
+        <w:t>f</w:t>
+      </w:r>
+      <w:r>
+        <w:t>rom TA</w:t>
+      </w:r>
+    </w:p>
+    <w:p>
+      <w:pPr>
+        <w:pStyle w:val="a4"/>
+        <w:numPr>
+          <w:ilvl w:val="0"/>
+          <w:numId w:val="4"/>
+        </w:numPr>
+        <w:rPr>
+          <w:rFonts w:hint="eastAsia"/>
+        </w:rPr>
+      </w:pPr>
+      <w:proofErr w:type="spellStart"/>
+      <w:r>
+        <w:t>Reg_File.v</w:t>
+      </w:r>
+      <w:proofErr w:type="spellEnd"/>
+      <w:r>
+        <w:rPr>
+          <w:rFonts w:hint="eastAsia"/>
+        </w:rPr>
+        <w:t>：</w:t>
+      </w:r>
+      <w:r>
+        <w:rPr>
+          <w:rFonts w:hint="eastAsia"/>
+        </w:rPr>
+        <w:t>f</w:t>
+      </w:r>
+      <w:r>
+        <w:t xml:space="preserve">rom TA </w:t>
+      </w:r>
+    </w:p>
+    <w:p>
+      <w:pPr>
+        <w:pStyle w:val="a4"/>
+        <w:numPr>
+          <w:ilvl w:val="0"/>
+          <w:numId w:val="4"/>
+        </w:numPr>
+        <w:rPr>
+          <w:rFonts w:hint="eastAsia"/>
+        </w:rPr>
+      </w:pPr>
+      <w:proofErr w:type="spellStart"/>
+      <w:r>
+        <w:t>Shifter.v</w:t>
+      </w:r>
+      <w:proofErr w:type="spellEnd"/>
+      <w:r>
+        <w:rPr>
+          <w:rFonts w:hint="eastAsia"/>
+        </w:rPr>
+        <w:t>：</w:t>
+      </w:r>
+      <w:r>
+        <w:rPr>
+          <w:rFonts w:hint="eastAsia"/>
+        </w:rPr>
+        <w:t>f</w:t>
+      </w:r>
+      <w:r>
+        <w:t>rom lab2</w:t>
+      </w:r>
+    </w:p>
+    <w:p>
+      <w:pPr>
+        <w:pStyle w:val="a4"/>
+        <w:numPr>
+          <w:ilvl w:val="0"/>
+          <w:numId w:val="4"/>
+        </w:numPr>
+      </w:pPr>
+      <w:proofErr w:type="spellStart"/>
+      <w:r>
+        <w:t>Sign_Extend.v</w:t>
+      </w:r>
+      <w:proofErr w:type="spellEnd"/>
+      <w:r>
+        <w:rPr>
+          <w:rFonts w:hint="eastAsia"/>
+        </w:rPr>
+        <w:t>：將</w:t>
+      </w:r>
+      <w:r>
+        <w:rPr>
+          <w:rFonts w:hint="eastAsia"/>
+        </w:rPr>
+        <w:t>16bits</w:t>
+      </w:r>
+      <w:r>
+        <w:rPr>
+          <w:rFonts w:hint="eastAsia"/>
+        </w:rPr>
+        <w:t>依照正負</w:t>
+      </w:r>
+      <w:r>
+        <w:rPr>
+          <w:rFonts w:hint="eastAsia"/>
+        </w:rPr>
+        <w:t>(</w:t>
+      </w:r>
+      <w:r>
+        <w:rPr>
+          <w:rFonts w:hint="eastAsia"/>
+        </w:rPr>
+        <w:t>正</w:t>
+      </w:r>
+      <w:r>
+        <w:rPr>
+          <w:rFonts w:hint="eastAsia"/>
+        </w:rPr>
+        <w:t>:0</w:t>
+      </w:r>
+      <w:r>
+        <w:rPr>
+          <w:rFonts w:hint="eastAsia"/>
+        </w:rPr>
+        <w:t>負</w:t>
+      </w:r>
+      <w:proofErr w:type="gramStart"/>
+      <w:r>
+        <w:rPr>
+          <w:rFonts w:hint="eastAsia"/>
+        </w:rPr>
+        <w:t>1)</w:t>
+      </w:r>
+      <w:r>
+        <w:rPr>
+          <w:rFonts w:hint="eastAsia"/>
+        </w:rPr>
+        <w:t>填完左邊</w:t>
+      </w:r>
+      <w:proofErr w:type="gramEnd"/>
+      <w:r>
+        <w:rPr>
+          <w:rFonts w:hint="eastAsia"/>
+        </w:rPr>
+        <w:t>32bit</w:t>
+      </w:r>
+      <w:r>
+        <w:rPr>
+          <w:rFonts w:hint="eastAsia"/>
+        </w:rPr>
+        <w:t>s</w:t>
+      </w:r>
+    </w:p>
+    <w:p>
+      <w:pPr>
+        <w:pStyle w:val="a4"/>
+        <w:numPr>
+          <w:ilvl w:val="0"/>
+          <w:numId w:val="4"/>
+        </w:numPr>
+      </w:pPr>
+      <w:proofErr w:type="spellStart"/>
+      <w:r>
+        <w:t>Zero_Filled.v</w:t>
+      </w:r>
+      <w:proofErr w:type="spellEnd"/>
+      <w:r>
+        <w:rPr>
+          <w:rFonts w:hint="eastAsia"/>
+        </w:rPr>
+        <w:t>：</w:t>
+      </w:r>
+      <w:proofErr w:type="gramStart"/>
+      <w:r>
+        <w:rPr>
+          <w:rFonts w:hint="eastAsia"/>
+        </w:rPr>
+        <w:t>將</w:t>
+      </w:r>
+      <w:r>
+        <w:rPr>
+          <w:rFonts w:hint="eastAsia"/>
+        </w:rPr>
+        <w:t>16bits</w:t>
+      </w:r>
+      <w:r>
+        <w:rPr>
+          <w:rFonts w:hint="eastAsia"/>
+        </w:rPr>
+        <w:t>左邊全部填</w:t>
+      </w:r>
+      <w:r>
+        <w:rPr>
+          <w:rFonts w:hint="eastAsia"/>
+        </w:rPr>
+        <w:t>0</w:t>
+      </w:r>
+      <w:r>
+        <w:rPr>
+          <w:rFonts w:hint="eastAsia"/>
+        </w:rPr>
+        <w:t>成</w:t>
+      </w:r>
+      <w:r>
+        <w:rPr>
+          <w:rFonts w:hint="eastAsia"/>
+        </w:rPr>
+        <w:t>32bit</w:t>
+      </w:r>
+      <w:r>
+        <w:t>s</w:t>
+      </w:r>
+      <w:proofErr w:type="gramEnd"/>
+    </w:p>
+    <w:p>
+      <w:pPr>
+        <w:pStyle w:val="a4"/>
+        <w:numPr>
+          <w:ilvl w:val="0"/>
+          <w:numId w:val="4"/>
+        </w:numPr>
+      </w:pPr>
+      <w:proofErr w:type="spellStart"/>
+      <w:r>
+        <w:t>Simple_Single_CPU.v</w:t>
+      </w:r>
+      <w:proofErr w:type="spellEnd"/>
+      <w:r>
+        <w:rPr>
+          <w:rFonts w:hint="eastAsia"/>
+        </w:rPr>
+        <w:t>：</w:t>
+      </w:r>
+      <w:r>
+        <w:rPr>
+          <w:rFonts w:hint="eastAsia"/>
+        </w:rPr>
+        <w:t>依照</w:t>
+      </w:r>
+      <w:r>
+        <w:rPr>
+          <w:rFonts w:hint="eastAsia"/>
+        </w:rPr>
+        <w:t xml:space="preserve"> diagram </w:t>
+      </w:r>
+      <w:r>
+        <w:rPr>
+          <w:rFonts w:hint="eastAsia"/>
+        </w:rPr>
+        <w:t>將所有</w:t>
+      </w:r>
+      <w:r>
+        <w:rPr>
+          <w:rFonts w:hint="eastAsia"/>
+        </w:rPr>
+        <w:t xml:space="preserve">module </w:t>
+      </w:r>
+      <w:r>
+        <w:rPr>
+          <w:rFonts w:hint="eastAsia"/>
+        </w:rPr>
+        <w:t>連起來</w:t>
+      </w:r>
+    </w:p>
+    <w:p>
+      <w:pPr>
+        <w:rPr>
+          <w:rFonts w:ascii="DFKai-SB" w:eastAsia="DFKai-SB" w:hAnsi="DFKai-SB" w:cs="Aharoni"/>
+          <w:b/>
+        </w:rPr>
+      </w:pPr>
+    </w:p>
+    <w:p>
+      <w:pPr>
+        <w:rPr>
+          <w:rFonts w:ascii="DFKai-SB" w:eastAsia="DFKai-SB" w:hAnsi="DFKai-SB" w:cs="Aharoni"/>
           <w:b/>
           <w:sz w:val="32"/>
         </w:rPr>
       </w:pPr>
       <w:r>
         <w:rPr>
-          <w:rFonts w:ascii="標楷體" w:eastAsia="標楷體" w:hAnsi="標楷體" w:cs="Aharoni" w:hint="eastAsia"/>
+          <w:rFonts w:ascii="DFKai-SB" w:eastAsia="DFKai-SB" w:hAnsi="DFKai-SB" w:cs="Aharoni" w:hint="eastAsia"/>
           <w:b/>
           <w:sz w:val="32"/>
         </w:rPr>
@@ -196,7 +1387,7 @@
       </w:r>
       <w:r>
         <w:rPr>
-          <w:rFonts w:ascii="標楷體" w:eastAsia="標楷體" w:hAnsi="標楷體" w:cs="Aharoni" w:hint="eastAsia"/>
+          <w:rFonts w:ascii="DFKai-SB" w:eastAsia="DFKai-SB" w:hAnsi="DFKai-SB" w:cs="Aharoni" w:hint="eastAsia"/>
           <w:b/>
           <w:sz w:val="32"/>
         </w:rPr>
@@ -206,30 +1397,137 @@
     <w:p>
       <w:pPr>
         <w:rPr>
-          <w:rFonts w:ascii="標楷體" w:eastAsia="標楷體" w:hAnsi="標楷體" w:cs="Aharoni"/>
-          <w:b/>
-        </w:rPr>
-      </w:pPr>
-    </w:p>
-    <w:p>
-      <w:pPr>
-        <w:rPr>
-          <w:rFonts w:ascii="標楷體" w:eastAsia="標楷體" w:hAnsi="標楷體" w:cs="Aharoni"/>
-          <w:b/>
-        </w:rPr>
-      </w:pPr>
-    </w:p>
-    <w:p>
-      <w:pPr>
-        <w:rPr>
-          <w:rFonts w:ascii="標楷體" w:eastAsia="標楷體" w:hAnsi="標楷體" w:cs="Aharoni"/>
+          <w:rFonts w:ascii="DFKai-SB" w:eastAsia="DFKai-SB" w:hAnsi="DFKai-SB" w:cs="Aharoni"/>
+          <w:b/>
+        </w:rPr>
+      </w:pPr>
+      <w:r>
+        <w:rPr>
+          <w:rFonts w:ascii="DFKai-SB" w:eastAsia="DFKai-SB" w:hAnsi="DFKai-SB" w:cs="Aharoni" w:hint="eastAsia"/>
+          <w:b/>
+        </w:rPr>
+        <w:t>一開始不知道要從哪邊下手，後來注意到了</w:t>
+      </w:r>
+      <w:r>
+        <w:rPr>
+          <w:rFonts w:ascii="DFKai-SB" w:eastAsia="DFKai-SB" w:hAnsi="DFKai-SB" w:cs="Aharoni"/>
+          <w:b/>
+        </w:rPr>
+        <w:t xml:space="preserve">architecture diagram </w:t>
+      </w:r>
+      <w:r>
+        <w:rPr>
+          <w:rFonts w:ascii="DFKai-SB" w:eastAsia="DFKai-SB" w:hAnsi="DFKai-SB" w:cs="Aharoni" w:hint="eastAsia"/>
+          <w:b/>
+        </w:rPr>
+        <w:t>後</w:t>
+      </w:r>
+      <w:r>
+        <w:rPr>
+          <w:rFonts w:ascii="DFKai-SB" w:eastAsia="DFKai-SB" w:hAnsi="DFKai-SB" w:cs="Aharoni" w:hint="eastAsia"/>
+          <w:b/>
+        </w:rPr>
+        <w:t>，知道了這次整個的lab 目標，但還是有些不清楚元件的實作目標再</w:t>
+      </w:r>
+      <w:r>
+        <w:rPr>
+          <w:rFonts w:ascii="DFKai-SB" w:eastAsia="DFKai-SB" w:hAnsi="DFKai-SB" w:cs="Aharoni" w:hint="eastAsia"/>
+          <w:b/>
+        </w:rPr>
+        <w:t>搭配講義內容去了解每</w:t>
+      </w:r>
+      <w:proofErr w:type="gramStart"/>
+      <w:r>
+        <w:rPr>
+          <w:rFonts w:ascii="DFKai-SB" w:eastAsia="DFKai-SB" w:hAnsi="DFKai-SB" w:cs="Aharoni" w:hint="eastAsia"/>
+          <w:b/>
+        </w:rPr>
+        <w:t>個</w:t>
+      </w:r>
+      <w:proofErr w:type="gramEnd"/>
+      <w:r>
+        <w:rPr>
+          <w:rFonts w:ascii="DFKai-SB" w:eastAsia="DFKai-SB" w:hAnsi="DFKai-SB" w:cs="Aharoni" w:hint="eastAsia"/>
+          <w:b/>
+        </w:rPr>
+        <w:t>元件的功能、輸入、輸出，之後就知道為什麼要有這些輸入，</w:t>
+      </w:r>
+      <w:r>
+        <w:rPr>
+          <w:rFonts w:ascii="DFKai-SB" w:eastAsia="DFKai-SB" w:hAnsi="DFKai-SB" w:cs="Aharoni" w:hint="eastAsia"/>
+          <w:b/>
+        </w:rPr>
+        <w:t>和輸出原因了。</w:t>
+      </w:r>
+    </w:p>
+    <w:p>
+      <w:pPr>
+        <w:rPr>
+          <w:rFonts w:ascii="DFKai-SB" w:eastAsia="DFKai-SB" w:hAnsi="DFKai-SB" w:cs="Aharoni" w:hint="eastAsia"/>
+          <w:b/>
+        </w:rPr>
+      </w:pPr>
+      <w:r>
+        <w:rPr>
+          <w:rFonts w:ascii="DFKai-SB" w:eastAsia="DFKai-SB" w:hAnsi="DFKai-SB" w:cs="Aharoni" w:hint="eastAsia"/>
+          <w:b/>
+        </w:rPr>
+        <w:t>最後再依照d</w:t>
+      </w:r>
+      <w:r>
+        <w:rPr>
+          <w:rFonts w:ascii="DFKai-SB" w:eastAsia="DFKai-SB" w:hAnsi="DFKai-SB" w:cs="Aharoni"/>
+          <w:b/>
+        </w:rPr>
+        <w:t>iagr</w:t>
+      </w:r>
+      <w:r>
+        <w:rPr>
+          <w:rFonts w:ascii="DFKai-SB" w:eastAsia="DFKai-SB" w:hAnsi="DFKai-SB" w:cs="Aharoni" w:hint="eastAsia"/>
+          <w:b/>
+        </w:rPr>
+        <w:t>a</w:t>
+      </w:r>
+      <w:r>
+        <w:rPr>
+          <w:rFonts w:ascii="DFKai-SB" w:eastAsia="DFKai-SB" w:hAnsi="DFKai-SB" w:cs="Aharoni"/>
+          <w:b/>
+        </w:rPr>
+        <w:t xml:space="preserve">m </w:t>
+      </w:r>
+      <w:r>
+        <w:rPr>
+          <w:rFonts w:ascii="DFKai-SB" w:eastAsia="DFKai-SB" w:hAnsi="DFKai-SB" w:cs="Aharoni" w:hint="eastAsia"/>
+          <w:b/>
+        </w:rPr>
+        <w:t>將全部</w:t>
+      </w:r>
+      <w:r>
+        <w:rPr>
+          <w:rFonts w:ascii="DFKai-SB" w:eastAsia="DFKai-SB" w:hAnsi="DFKai-SB" w:cs="Aharoni" w:hint="eastAsia"/>
+          <w:b/>
+        </w:rPr>
+        <w:t>串</w:t>
+      </w:r>
+      <w:r>
+        <w:rPr>
+          <w:rFonts w:ascii="DFKai-SB" w:eastAsia="DFKai-SB" w:hAnsi="DFKai-SB" w:cs="Aharoni" w:hint="eastAsia"/>
+          <w:b/>
+        </w:rPr>
+        <w:t>接起來，也在這個過程將前面的bug順便修復。</w:t>
+      </w:r>
+    </w:p>
+    <w:p>
+      <w:pPr>
+        <w:rPr>
+          <w:rFonts w:ascii="DFKai-SB" w:eastAsia="DFKai-SB" w:hAnsi="DFKai-SB" w:cs="Aharoni"/>
           <w:b/>
           <w:sz w:val="32"/>
         </w:rPr>
       </w:pPr>
       <w:r>
         <w:rPr>
-          <w:rFonts w:ascii="標楷體" w:eastAsia="標楷體" w:hAnsi="標楷體" w:cs="Aharoni"/>
+          <w:rFonts w:ascii="DFKai-SB" w:eastAsia="DFKai-SB" w:hAnsi="DFKai-SB" w:cs="Aharoni"/>
           <w:b/>
           <w:sz w:val="32"/>
         </w:rPr>
@@ -237,7 +1535,7 @@
       </w:r>
       <w:r>
         <w:rPr>
-          <w:rFonts w:ascii="標楷體" w:eastAsia="標楷體" w:hAnsi="標楷體" w:cs="Aharoni" w:hint="eastAsia"/>
+          <w:rFonts w:ascii="DFKai-SB" w:eastAsia="DFKai-SB" w:hAnsi="DFKai-SB" w:cs="Aharoni" w:hint="eastAsia"/>
           <w:b/>
           <w:sz w:val="32"/>
         </w:rPr>
@@ -247,18 +1545,101 @@
     <w:p>
       <w:pPr>
         <w:rPr>
-          <w:rFonts w:ascii="標楷體" w:eastAsia="標楷體" w:hAnsi="標楷體" w:cs="Aharoni"/>
-          <w:b/>
-        </w:rPr>
-      </w:pPr>
-    </w:p>
-    <w:p>
-      <w:pPr>
-        <w:rPr>
-          <w:rFonts w:ascii="標楷體" w:eastAsia="標楷體" w:hAnsi="標楷體" w:cs="Aharoni"/>
-          <w:b/>
-        </w:rPr>
-      </w:pPr>
+          <w:rFonts w:ascii="DFKai-SB" w:eastAsia="DFKai-SB" w:hAnsi="DFKai-SB" w:cs="Aharoni" w:hint="eastAsia"/>
+          <w:b/>
+          <w:sz w:val="32"/>
+        </w:rPr>
+      </w:pPr>
+      <w:r>
+        <w:rPr>
+          <w:rFonts w:ascii="DFKai-SB" w:eastAsia="DFKai-SB" w:hAnsi="DFKai-SB" w:cs="Aharoni" w:hint="eastAsia"/>
+          <w:b/>
+        </w:rPr>
+        <w:t xml:space="preserve">這次的lab是要完成一個single cycle </w:t>
+      </w:r>
+      <w:proofErr w:type="spellStart"/>
+      <w:r>
+        <w:rPr>
+          <w:rFonts w:ascii="DFKai-SB" w:eastAsia="DFKai-SB" w:hAnsi="DFKai-SB" w:cs="Aharoni" w:hint="eastAsia"/>
+          <w:b/>
+        </w:rPr>
+        <w:t>cpu</w:t>
+      </w:r>
+      <w:proofErr w:type="spellEnd"/>
+      <w:r>
+        <w:rPr>
+          <w:rFonts w:ascii="DFKai-SB" w:eastAsia="DFKai-SB" w:hAnsi="DFKai-SB" w:cs="Aharoni" w:hint="eastAsia"/>
+          <w:b/>
+        </w:rPr>
+        <w:t>，除了l</w:t>
+      </w:r>
+      <w:r>
+        <w:rPr>
+          <w:rFonts w:ascii="DFKai-SB" w:eastAsia="DFKai-SB" w:hAnsi="DFKai-SB" w:cs="Aharoni"/>
+          <w:b/>
+        </w:rPr>
+        <w:t xml:space="preserve">ab2 </w:t>
+      </w:r>
+      <w:r>
+        <w:rPr>
+          <w:rFonts w:ascii="DFKai-SB" w:eastAsia="DFKai-SB" w:hAnsi="DFKai-SB" w:cs="Aharoni" w:hint="eastAsia"/>
+          <w:b/>
+        </w:rPr>
+        <w:t>的ALU外，還做了許多額外的小元件。</w:t>
+      </w:r>
+      <w:r>
+        <w:rPr>
+          <w:rFonts w:ascii="DFKai-SB" w:eastAsia="DFKai-SB" w:hAnsi="DFKai-SB" w:cs="Aharoni" w:hint="eastAsia"/>
+          <w:b/>
+        </w:rPr>
+        <w:t>在成功把每</w:t>
+      </w:r>
+      <w:proofErr w:type="gramStart"/>
+      <w:r>
+        <w:rPr>
+          <w:rFonts w:ascii="DFKai-SB" w:eastAsia="DFKai-SB" w:hAnsi="DFKai-SB" w:cs="Aharoni" w:hint="eastAsia"/>
+          <w:b/>
+        </w:rPr>
+        <w:t>個</w:t>
+      </w:r>
+      <w:proofErr w:type="gramEnd"/>
+      <w:r>
+        <w:rPr>
+          <w:rFonts w:ascii="DFKai-SB" w:eastAsia="DFKai-SB" w:hAnsi="DFKai-SB" w:cs="Aharoni" w:hint="eastAsia"/>
+          <w:b/>
+        </w:rPr>
+        <w:t>元件做出來之後再依照</w:t>
+      </w:r>
+      <w:r>
+        <w:rPr>
+          <w:rFonts w:ascii="DFKai-SB" w:eastAsia="DFKai-SB" w:hAnsi="DFKai-SB" w:cs="Aharoni"/>
+          <w:b/>
+        </w:rPr>
+        <w:t>architecture diagram</w:t>
+      </w:r>
+      <w:r>
+        <w:rPr>
+          <w:rFonts w:ascii="DFKai-SB" w:eastAsia="DFKai-SB" w:hAnsi="DFKai-SB" w:cs="Aharoni" w:hint="eastAsia"/>
+          <w:b/>
+        </w:rPr>
+        <w:t>將完成的元件連起來，讓我更了解整個</w:t>
+      </w:r>
+      <w:proofErr w:type="spellStart"/>
+      <w:r>
+        <w:rPr>
+          <w:rFonts w:ascii="DFKai-SB" w:eastAsia="DFKai-SB" w:hAnsi="DFKai-SB" w:cs="Aharoni" w:hint="eastAsia"/>
+          <w:b/>
+        </w:rPr>
+        <w:t>cpu</w:t>
+      </w:r>
+      <w:proofErr w:type="spellEnd"/>
+      <w:r>
+        <w:rPr>
+          <w:rFonts w:ascii="DFKai-SB" w:eastAsia="DFKai-SB" w:hAnsi="DFKai-SB" w:cs="Aharoni" w:hint="eastAsia"/>
+          <w:b/>
+        </w:rPr>
+        <w:t>在不同指令時會經過的流程。</w:t>
+      </w:r>
     </w:p>
     <w:sectPr>
       <w:pgSz w:w="11906" w:h="16838"/>
@@ -270,8 +1651,334 @@
 </w:document>
 </file>
 
+<file path=word/numbering.xml><?xml version="1.0" encoding="utf-8"?>
+<w:numbering xmlns:wpc="http://schemas.microsoft.com/office/word/2010/wordprocessingCanvas" xmlns:cx="http://schemas.microsoft.com/office/drawing/2014/chartex" xmlns:cx1="http://schemas.microsoft.com/office/drawing/2015/9/8/chartex" xmlns:cx2="http://schemas.microsoft.com/office/drawing/2015/10/21/chartex" xmlns:cx3="http://schemas.microsoft.com/office/drawing/2016/5/9/chartex" xmlns:cx4="http://schemas.microsoft.com/office/drawing/2016/5/10/chartex" xmlns:cx5="http://schemas.microsoft.com/office/drawing/2016/5/11/chartex" xmlns:cx6="http://schemas.microsoft.com/office/drawing/2016/5/12/chartex" xmlns:cx7="http://schemas.microsoft.com/office/drawing/2016/5/13/chartex" xmlns:cx8="http://schemas.microsoft.com/office/drawing/2016/5/14/chartex" xmlns:mc="http://schemas.openxmlformats.org/markup-compatibility/2006" xmlns:aink="http://schemas.microsoft.com/office/drawing/2016/ink" xmlns:am3d="http://schemas.microsoft.com/office/drawing/2017/model3d" xmlns:o="urn:schemas-microsoft-com:office:office" xmlns:oel="http://schemas.microsoft.com/office/2019/extlst" xmlns:r="http://schemas.openxmlformats.org/officeDocument/2006/relationships" xmlns:m="http://schemas.openxmlformats.org/officeDocument/2006/math" xmlns:v="urn:schemas-microsoft-com:vml" xmlns:wp14="http://schemas.microsoft.com/office/word/2010/wordprocessingDrawing" xmlns:wp="http://schemas.openxmlformats.org/drawingml/2006/wordprocessingDrawing" xmlns:w10="urn:schemas-microsoft-com:office:word" xmlns:w="http://schemas.openxmlformats.org/wordprocessingml/2006/main" xmlns:w14="http://schemas.microsoft.com/office/word/2010/wordml" xmlns:w15="http://schemas.microsoft.com/office/word/2012/wordml" xmlns:w16cex="http://schemas.microsoft.com/office/word/2018/wordml/cex" xmlns:w16cid="http://schemas.microsoft.com/office/word/2016/wordml/cid" xmlns:w16="http://schemas.microsoft.com/office/word/2018/wordml" xmlns:w16du="http://schemas.microsoft.com/office/word/2023/wordml/word16du" xmlns:w16sdtdh="http://schemas.microsoft.com/office/word/2020/wordml/sdtdatahash" xmlns:w16se="http://schemas.microsoft.com/office/word/2015/wordml/symex" xmlns:wpg="http://schemas.microsoft.com/office/word/2010/wordprocessingGroup" xmlns:wpi="http://schemas.microsoft.com/office/word/2010/wordprocessingInk" xmlns:wne="http://schemas.microsoft.com/office/word/2006/wordml" xmlns:wps="http://schemas.microsoft.com/office/word/2010/wordprocessingShape" mc:Ignorable="w14 w15 w16se w16cid w16 w16cex w16sdtdh wp14">
+  <w:abstractNum w:abstractNumId="0" w15:restartNumberingAfterBreak="0">
+    <w:nsid w:val="FFFFFF89"/>
+    <w:multiLevelType w:val="singleLevel"/>
+    <w:tmpl w:val="5E94CA12"/>
+    <w:lvl w:ilvl="0">
+      <w:start w:val="1"/>
+      <w:numFmt w:val="bullet"/>
+      <w:pStyle w:val="a"/>
+      <w:lvlText w:val=""/>
+      <w:lvlJc w:val="left"/>
+      <w:pPr>
+        <w:tabs>
+          <w:tab w:val="num" w:pos="360"/>
+        </w:tabs>
+        <w:ind w:left="360" w:hanging="360"/>
+      </w:pPr>
+      <w:rPr>
+        <w:rFonts w:ascii="Symbol" w:hAnsi="Symbol" w:hint="default"/>
+      </w:rPr>
+    </w:lvl>
+  </w:abstractNum>
+  <w:abstractNum w:abstractNumId="1" w15:restartNumberingAfterBreak="0">
+    <w:nsid w:val="0BAB4E85"/>
+    <w:multiLevelType w:val="hybridMultilevel"/>
+    <w:tmpl w:val="B644E3F0"/>
+    <w:lvl w:ilvl="0" w:tplc="04090001">
+      <w:start w:val="1"/>
+      <w:numFmt w:val="bullet"/>
+      <w:lvlText w:val=""/>
+      <w:lvlJc w:val="left"/>
+      <w:pPr>
+        <w:ind w:left="720" w:hanging="360"/>
+      </w:pPr>
+      <w:rPr>
+        <w:rFonts w:ascii="Symbol" w:hAnsi="Symbol" w:hint="default"/>
+      </w:rPr>
+    </w:lvl>
+    <w:lvl w:ilvl="1" w:tplc="FFFFFFFF" w:tentative="1">
+      <w:start w:val="1"/>
+      <w:numFmt w:val="lowerLetter"/>
+      <w:lvlText w:val="%2."/>
+      <w:lvlJc w:val="left"/>
+      <w:pPr>
+        <w:ind w:left="1440" w:hanging="360"/>
+      </w:pPr>
+    </w:lvl>
+    <w:lvl w:ilvl="2" w:tplc="FFFFFFFF" w:tentative="1">
+      <w:start w:val="1"/>
+      <w:numFmt w:val="lowerRoman"/>
+      <w:lvlText w:val="%3."/>
+      <w:lvlJc w:val="right"/>
+      <w:pPr>
+        <w:ind w:left="2160" w:hanging="180"/>
+      </w:pPr>
+    </w:lvl>
+    <w:lvl w:ilvl="3" w:tplc="FFFFFFFF" w:tentative="1">
+      <w:start w:val="1"/>
+      <w:numFmt w:val="decimal"/>
+      <w:lvlText w:val="%4."/>
+      <w:lvlJc w:val="left"/>
+      <w:pPr>
+        <w:ind w:left="2880" w:hanging="360"/>
+      </w:pPr>
+    </w:lvl>
+    <w:lvl w:ilvl="4" w:tplc="FFFFFFFF" w:tentative="1">
+      <w:start w:val="1"/>
+      <w:numFmt w:val="lowerLetter"/>
+      <w:lvlText w:val="%5."/>
+      <w:lvlJc w:val="left"/>
+      <w:pPr>
+        <w:ind w:left="3600" w:hanging="360"/>
+      </w:pPr>
+    </w:lvl>
+    <w:lvl w:ilvl="5" w:tplc="FFFFFFFF" w:tentative="1">
+      <w:start w:val="1"/>
+      <w:numFmt w:val="lowerRoman"/>
+      <w:lvlText w:val="%6."/>
+      <w:lvlJc w:val="right"/>
+      <w:pPr>
+        <w:ind w:left="4320" w:hanging="180"/>
+      </w:pPr>
+    </w:lvl>
+    <w:lvl w:ilvl="6" w:tplc="FFFFFFFF" w:tentative="1">
+      <w:start w:val="1"/>
+      <w:numFmt w:val="decimal"/>
+      <w:lvlText w:val="%7."/>
+      <w:lvlJc w:val="left"/>
+      <w:pPr>
+        <w:ind w:left="5040" w:hanging="360"/>
+      </w:pPr>
+    </w:lvl>
+    <w:lvl w:ilvl="7" w:tplc="FFFFFFFF" w:tentative="1">
+      <w:start w:val="1"/>
+      <w:numFmt w:val="lowerLetter"/>
+      <w:lvlText w:val="%8."/>
+      <w:lvlJc w:val="left"/>
+      <w:pPr>
+        <w:ind w:left="5760" w:hanging="360"/>
+      </w:pPr>
+    </w:lvl>
+    <w:lvl w:ilvl="8" w:tplc="FFFFFFFF" w:tentative="1">
+      <w:start w:val="1"/>
+      <w:numFmt w:val="lowerRoman"/>
+      <w:lvlText w:val="%9."/>
+      <w:lvlJc w:val="right"/>
+      <w:pPr>
+        <w:ind w:left="6480" w:hanging="180"/>
+      </w:pPr>
+    </w:lvl>
+  </w:abstractNum>
+  <w:abstractNum w:abstractNumId="2" w15:restartNumberingAfterBreak="0">
+    <w:nsid w:val="33545C93"/>
+    <w:multiLevelType w:val="hybridMultilevel"/>
+    <w:tmpl w:val="7980C74E"/>
+    <w:lvl w:ilvl="0" w:tplc="04090001">
+      <w:start w:val="1"/>
+      <w:numFmt w:val="bullet"/>
+      <w:lvlText w:val=""/>
+      <w:lvlJc w:val="left"/>
+      <w:pPr>
+        <w:ind w:left="720" w:hanging="360"/>
+      </w:pPr>
+      <w:rPr>
+        <w:rFonts w:ascii="Symbol" w:hAnsi="Symbol" w:hint="default"/>
+      </w:rPr>
+    </w:lvl>
+    <w:lvl w:ilvl="1" w:tplc="04090003" w:tentative="1">
+      <w:start w:val="1"/>
+      <w:numFmt w:val="bullet"/>
+      <w:lvlText w:val="o"/>
+      <w:lvlJc w:val="left"/>
+      <w:pPr>
+        <w:ind w:left="1440" w:hanging="360"/>
+      </w:pPr>
+      <w:rPr>
+        <w:rFonts w:ascii="Courier New" w:hAnsi="Courier New" w:cs="Courier New" w:hint="default"/>
+      </w:rPr>
+    </w:lvl>
+    <w:lvl w:ilvl="2" w:tplc="04090005">
+      <w:start w:val="1"/>
+      <w:numFmt w:val="bullet"/>
+      <w:lvlText w:val=""/>
+      <w:lvlJc w:val="left"/>
+      <w:pPr>
+        <w:ind w:left="2160" w:hanging="360"/>
+      </w:pPr>
+      <w:rPr>
+        <w:rFonts w:ascii="Wingdings" w:hAnsi="Wingdings" w:hint="default"/>
+      </w:rPr>
+    </w:lvl>
+    <w:lvl w:ilvl="3" w:tplc="04090001" w:tentative="1">
+      <w:start w:val="1"/>
+      <w:numFmt w:val="bullet"/>
+      <w:lvlText w:val=""/>
+      <w:lvlJc w:val="left"/>
+      <w:pPr>
+        <w:ind w:left="2880" w:hanging="360"/>
+      </w:pPr>
+      <w:rPr>
+        <w:rFonts w:ascii="Symbol" w:hAnsi="Symbol" w:hint="default"/>
+      </w:rPr>
+    </w:lvl>
+    <w:lvl w:ilvl="4" w:tplc="04090003" w:tentative="1">
+      <w:start w:val="1"/>
+      <w:numFmt w:val="bullet"/>
+      <w:lvlText w:val="o"/>
+      <w:lvlJc w:val="left"/>
+      <w:pPr>
+        <w:ind w:left="3600" w:hanging="360"/>
+      </w:pPr>
+      <w:rPr>
+        <w:rFonts w:ascii="Courier New" w:hAnsi="Courier New" w:cs="Courier New" w:hint="default"/>
+      </w:rPr>
+    </w:lvl>
+    <w:lvl w:ilvl="5" w:tplc="04090005" w:tentative="1">
+      <w:start w:val="1"/>
+      <w:numFmt w:val="bullet"/>
+      <w:lvlText w:val=""/>
+      <w:lvlJc w:val="left"/>
+      <w:pPr>
+        <w:ind w:left="4320" w:hanging="360"/>
+      </w:pPr>
+      <w:rPr>
+        <w:rFonts w:ascii="Wingdings" w:hAnsi="Wingdings" w:hint="default"/>
+      </w:rPr>
+    </w:lvl>
+    <w:lvl w:ilvl="6" w:tplc="04090001" w:tentative="1">
+      <w:start w:val="1"/>
+      <w:numFmt w:val="bullet"/>
+      <w:lvlText w:val=""/>
+      <w:lvlJc w:val="left"/>
+      <w:pPr>
+        <w:ind w:left="5040" w:hanging="360"/>
+      </w:pPr>
+      <w:rPr>
+        <w:rFonts w:ascii="Symbol" w:hAnsi="Symbol" w:hint="default"/>
+      </w:rPr>
+    </w:lvl>
+    <w:lvl w:ilvl="7" w:tplc="04090003" w:tentative="1">
+      <w:start w:val="1"/>
+      <w:numFmt w:val="bullet"/>
+      <w:lvlText w:val="o"/>
+      <w:lvlJc w:val="left"/>
+      <w:pPr>
+        <w:ind w:left="5760" w:hanging="360"/>
+      </w:pPr>
+      <w:rPr>
+        <w:rFonts w:ascii="Courier New" w:hAnsi="Courier New" w:cs="Courier New" w:hint="default"/>
+      </w:rPr>
+    </w:lvl>
+    <w:lvl w:ilvl="8" w:tplc="04090005" w:tentative="1">
+      <w:start w:val="1"/>
+      <w:numFmt w:val="bullet"/>
+      <w:lvlText w:val=""/>
+      <w:lvlJc w:val="left"/>
+      <w:pPr>
+        <w:ind w:left="6480" w:hanging="360"/>
+      </w:pPr>
+      <w:rPr>
+        <w:rFonts w:ascii="Wingdings" w:hAnsi="Wingdings" w:hint="default"/>
+      </w:rPr>
+    </w:lvl>
+  </w:abstractNum>
+  <w:abstractNum w:abstractNumId="3" w15:restartNumberingAfterBreak="0">
+    <w:nsid w:val="76B53C86"/>
+    <w:multiLevelType w:val="hybridMultilevel"/>
+    <w:tmpl w:val="201634C0"/>
+    <w:lvl w:ilvl="0" w:tplc="0409000F">
+      <w:start w:val="1"/>
+      <w:numFmt w:val="decimal"/>
+      <w:lvlText w:val="%1."/>
+      <w:lvlJc w:val="left"/>
+      <w:pPr>
+        <w:ind w:left="720" w:hanging="360"/>
+      </w:pPr>
+    </w:lvl>
+    <w:lvl w:ilvl="1" w:tplc="04090019" w:tentative="1">
+      <w:start w:val="1"/>
+      <w:numFmt w:val="lowerLetter"/>
+      <w:lvlText w:val="%2."/>
+      <w:lvlJc w:val="left"/>
+      <w:pPr>
+        <w:ind w:left="1440" w:hanging="360"/>
+      </w:pPr>
+    </w:lvl>
+    <w:lvl w:ilvl="2" w:tplc="0409001B" w:tentative="1">
+      <w:start w:val="1"/>
+      <w:numFmt w:val="lowerRoman"/>
+      <w:lvlText w:val="%3."/>
+      <w:lvlJc w:val="right"/>
+      <w:pPr>
+        <w:ind w:left="2160" w:hanging="180"/>
+      </w:pPr>
+    </w:lvl>
+    <w:lvl w:ilvl="3" w:tplc="0409000F" w:tentative="1">
+      <w:start w:val="1"/>
+      <w:numFmt w:val="decimal"/>
+      <w:lvlText w:val="%4."/>
+      <w:lvlJc w:val="left"/>
+      <w:pPr>
+        <w:ind w:left="2880" w:hanging="360"/>
+      </w:pPr>
+    </w:lvl>
+    <w:lvl w:ilvl="4" w:tplc="04090019" w:tentative="1">
+      <w:start w:val="1"/>
+      <w:numFmt w:val="lowerLetter"/>
+      <w:lvlText w:val="%5."/>
+      <w:lvlJc w:val="left"/>
+      <w:pPr>
+        <w:ind w:left="3600" w:hanging="360"/>
+      </w:pPr>
+    </w:lvl>
+    <w:lvl w:ilvl="5" w:tplc="0409001B" w:tentative="1">
+      <w:start w:val="1"/>
+      <w:numFmt w:val="lowerRoman"/>
+      <w:lvlText w:val="%6."/>
+      <w:lvlJc w:val="right"/>
+      <w:pPr>
+        <w:ind w:left="4320" w:hanging="180"/>
+      </w:pPr>
+    </w:lvl>
+    <w:lvl w:ilvl="6" w:tplc="0409000F" w:tentative="1">
+      <w:start w:val="1"/>
+      <w:numFmt w:val="decimal"/>
+      <w:lvlText w:val="%7."/>
+      <w:lvlJc w:val="left"/>
+      <w:pPr>
+        <w:ind w:left="5040" w:hanging="360"/>
+      </w:pPr>
+    </w:lvl>
+    <w:lvl w:ilvl="7" w:tplc="04090019" w:tentative="1">
+      <w:start w:val="1"/>
+      <w:numFmt w:val="lowerLetter"/>
+      <w:lvlText w:val="%8."/>
+      <w:lvlJc w:val="left"/>
+      <w:pPr>
+        <w:ind w:left="5760" w:hanging="360"/>
+      </w:pPr>
+    </w:lvl>
+    <w:lvl w:ilvl="8" w:tplc="0409001B" w:tentative="1">
+      <w:start w:val="1"/>
+      <w:numFmt w:val="lowerRoman"/>
+      <w:lvlText w:val="%9."/>
+      <w:lvlJc w:val="right"/>
+      <w:pPr>
+        <w:ind w:left="6480" w:hanging="180"/>
+      </w:pPr>
+    </w:lvl>
+  </w:abstractNum>
+  <w:num w:numId="1" w16cid:durableId="2015572569">
+    <w:abstractNumId w:val="0"/>
+  </w:num>
+  <w:num w:numId="2" w16cid:durableId="464585073">
+    <w:abstractNumId w:val="3"/>
+  </w:num>
+  <w:num w:numId="3" w16cid:durableId="429736429">
+    <w:abstractNumId w:val="1"/>
+  </w:num>
+  <w:num w:numId="4" w16cid:durableId="1862166105">
+    <w:abstractNumId w:val="2"/>
+  </w:num>
+</w:numbering>
+</file>
+
 <file path=word/styles.xml><?xml version="1.0" encoding="utf-8"?>
-<w:styles xmlns:mc="http://schemas.openxmlformats.org/markup-compatibility/2006" xmlns:r="http://schemas.openxmlformats.org/officeDocument/2006/relationships" xmlns:w="http://schemas.openxmlformats.org/wordprocessingml/2006/main" xmlns:w14="http://schemas.microsoft.com/office/word/2010/wordml" xmlns:w15="http://schemas.microsoft.com/office/word/2012/wordml" mc:Ignorable="w14 w15">
+<w:styles xmlns:mc="http://schemas.openxmlformats.org/markup-compatibility/2006" xmlns:r="http://schemas.openxmlformats.org/officeDocument/2006/relationships" xmlns:w="http://schemas.openxmlformats.org/wordprocessingml/2006/main" xmlns:w14="http://schemas.microsoft.com/office/word/2010/wordml" xmlns:w15="http://schemas.microsoft.com/office/word/2012/wordml" xmlns:w16cex="http://schemas.microsoft.com/office/word/2018/wordml/cex" xmlns:w16cid="http://schemas.microsoft.com/office/word/2016/wordml/cid" xmlns:w16="http://schemas.microsoft.com/office/word/2018/wordml" xmlns:w16sdtdh="http://schemas.microsoft.com/office/word/2020/wordml/sdtdatahash" xmlns:w16se="http://schemas.microsoft.com/office/word/2015/wordml/symex" mc:Ignorable="w14 w15 w16se w16cid w16 w16cex w16sdtdh">
   <w:docDefaults>
     <w:rPrDefault>
       <w:rPr>
@@ -284,7 +1991,7 @@
     </w:rPrDefault>
     <w:pPrDefault/>
   </w:docDefaults>
-  <w:latentStyles w:defLockedState="0" w:defUIPriority="99" w:defSemiHidden="0" w:defUnhideWhenUsed="0" w:defQFormat="0" w:count="371">
+  <w:latentStyles w:defLockedState="0" w:defUIPriority="99" w:defSemiHidden="0" w:defUnhideWhenUsed="0" w:defQFormat="0" w:count="376">
     <w:lsdException w:name="Normal" w:uiPriority="0" w:qFormat="1"/>
     <w:lsdException w:name="heading 1" w:uiPriority="9" w:qFormat="1"/>
     <w:lsdException w:name="heading 2" w:semiHidden="1" w:uiPriority="9" w:unhideWhenUsed="1" w:qFormat="1"/>
@@ -390,7 +2097,6 @@
     <w:lsdException w:name="HTML Sample" w:semiHidden="1" w:unhideWhenUsed="1"/>
     <w:lsdException w:name="HTML Typewriter" w:semiHidden="1" w:unhideWhenUsed="1"/>
     <w:lsdException w:name="HTML Variable" w:semiHidden="1" w:unhideWhenUsed="1"/>
-    <w:lsdException w:name="Normal Table" w:semiHidden="1" w:unhideWhenUsed="1"/>
     <w:lsdException w:name="annotation subject" w:semiHidden="1" w:unhideWhenUsed="1"/>
     <w:lsdException w:name="No List" w:semiHidden="1" w:unhideWhenUsed="1"/>
     <w:lsdException w:name="Outline List 1" w:semiHidden="1" w:unhideWhenUsed="1"/>
@@ -433,11 +2139,8 @@
     <w:lsdException w:name="Table Contemporary" w:semiHidden="1" w:unhideWhenUsed="1"/>
     <w:lsdException w:name="Table Elegant" w:semiHidden="1" w:unhideWhenUsed="1"/>
     <w:lsdException w:name="Table Professional" w:semiHidden="1" w:unhideWhenUsed="1"/>
-    <w:lsdException w:name="Table Subtle 1" w:semiHidden="1" w:unhideWhenUsed="1"/>
     <w:lsdException w:name="Table Subtle 2" w:semiHidden="1" w:unhideWhenUsed="1"/>
     <w:lsdException w:name="Table Web 1" w:semiHidden="1" w:unhideWhenUsed="1"/>
-    <w:lsdException w:name="Table Web 2" w:semiHidden="1" w:unhideWhenUsed="1"/>
-    <w:lsdException w:name="Table Web 3" w:semiHidden="1" w:unhideWhenUsed="1"/>
     <w:lsdException w:name="Balloon Text" w:semiHidden="1" w:unhideWhenUsed="1"/>
     <w:lsdException w:name="Table Grid" w:uiPriority="59"/>
     <w:lsdException w:name="Table Theme" w:semiHidden="1" w:unhideWhenUsed="1"/>
@@ -656,8 +2359,13 @@
     <w:lsdException w:name="List Table 5 Dark Accent 6" w:uiPriority="50"/>
     <w:lsdException w:name="List Table 6 Colorful Accent 6" w:uiPriority="51"/>
     <w:lsdException w:name="List Table 7 Colorful Accent 6" w:uiPriority="52"/>
+    <w:lsdException w:name="Mention" w:semiHidden="1" w:unhideWhenUsed="1"/>
+    <w:lsdException w:name="Smart Hyperlink" w:semiHidden="1" w:unhideWhenUsed="1"/>
+    <w:lsdException w:name="Hashtag" w:semiHidden="1" w:unhideWhenUsed="1"/>
+    <w:lsdException w:name="Unresolved Mention" w:semiHidden="1" w:unhideWhenUsed="1"/>
+    <w:lsdException w:name="Smart Link" w:semiHidden="1" w:unhideWhenUsed="1"/>
   </w:latentStyles>
-  <w:style w:type="paragraph" w:default="1" w:styleId="a">
+  <w:style w:type="paragraph" w:default="1" w:styleId="a0">
     <w:name w:val="Normal"/>
     <w:qFormat/>
     <w:rsid w:val="004224AA"/>
@@ -665,16 +2373,16 @@
       <w:widowControl w:val="0"/>
     </w:pPr>
     <w:rPr>
-      <w:rFonts w:ascii="Calibri" w:eastAsia="新細明體" w:hAnsi="Calibri" w:cs="Times New Roman"/>
+      <w:rFonts w:ascii="Calibri" w:eastAsia="PMingLiU" w:hAnsi="Calibri" w:cs="Times New Roman"/>
     </w:rPr>
   </w:style>
-  <w:style w:type="character" w:default="1" w:styleId="a0">
+  <w:style w:type="character" w:default="1" w:styleId="a1">
     <w:name w:val="Default Paragraph Font"/>
     <w:uiPriority w:val="1"/>
     <w:semiHidden/>
     <w:unhideWhenUsed/>
   </w:style>
-  <w:style w:type="table" w:default="1" w:styleId="a1">
+  <w:style w:type="table" w:default="1" w:styleId="a2">
     <w:name w:val="Normal Table"/>
     <w:uiPriority w:val="99"/>
     <w:semiHidden/>
@@ -689,11 +2397,35 @@
       </w:tblCellMar>
     </w:tblPr>
   </w:style>
-  <w:style w:type="numbering" w:default="1" w:styleId="a2">
+  <w:style w:type="numbering" w:default="1" w:styleId="a3">
     <w:name w:val="No List"/>
     <w:uiPriority w:val="99"/>
     <w:semiHidden/>
     <w:unhideWhenUsed/>
+  </w:style>
+  <w:style w:type="paragraph" w:styleId="a">
+    <w:name w:val="List Bullet"/>
+    <w:basedOn w:val="a0"/>
+    <w:uiPriority w:val="99"/>
+    <w:unhideWhenUsed/>
+    <w:rsid w:val="00B2233B"/>
+    <w:pPr>
+      <w:numPr>
+        <w:numId w:val="1"/>
+      </w:numPr>
+      <w:contextualSpacing/>
+    </w:pPr>
+  </w:style>
+  <w:style w:type="paragraph" w:styleId="a4">
+    <w:name w:val="List Paragraph"/>
+    <w:basedOn w:val="a0"/>
+    <w:uiPriority w:val="34"/>
+    <w:qFormat/>
+    <w:rsid w:val="000370BC"/>
+    <w:pPr>
+      <w:ind w:left="720"/>
+      <w:contextualSpacing/>
+    </w:pPr>
   </w:style>
 </w:styles>
 </file>

</xml_diff>